<commit_message>
Meetrapport Week 2 - Lokalisatie
Version 1.1
</commit_message>
<xml_diff>
--- a/meetrapporten/working/Meetrapport Week 2 - Lokalisatie.docx
+++ b/meetrapporten/working/Meetrapport Week 2 - Lokalisatie.docx
@@ -78,27 +78,13 @@
         <w:rPr>
           <w:lang w:val="nl-NL"/>
         </w:rPr>
-        <w:t xml:space="preserve"> </w:t>
-      </w:r>
-      <w:proofErr w:type="spellStart"/>
-      <w:r>
-        <w:rPr>
-          <w:lang w:val="nl-NL"/>
-        </w:rPr>
-        <w:t>Arends</w:t>
-      </w:r>
-      <w:proofErr w:type="spellEnd"/>
-      <w:r>
-        <w:rPr>
-          <w:lang w:val="nl-NL"/>
-        </w:rPr>
-        <w:t xml:space="preserve"> en Coen Andriessen Week 2</w:t>
+        <w:t xml:space="preserve"> Arends en Coen Andriessen Week 2</w:t>
       </w:r>
       <w:r>
         <w:rPr>
           <w:lang w:val="nl-NL"/>
         </w:rPr>
-        <w:t xml:space="preserve"> Versie 1.0</w:t>
+        <w:t xml:space="preserve"> Versie 1.1</w:t>
       </w:r>
       <w:r>
         <w:rPr>
@@ -131,49 +117,7 @@
         <w:rPr>
           <w:lang w:val="nl-NL"/>
         </w:rPr>
-        <w:t xml:space="preserve">De standaard implementatie van lokaliseren van de </w:t>
-      </w:r>
-      <w:proofErr w:type="spellStart"/>
-      <w:r>
-        <w:rPr>
-          <w:lang w:val="nl-NL"/>
-        </w:rPr>
-        <w:t>kincontoeren</w:t>
-      </w:r>
-      <w:proofErr w:type="spellEnd"/>
-      <w:r>
-        <w:rPr>
-          <w:lang w:val="nl-NL"/>
-        </w:rPr>
-        <w:t xml:space="preserve"> vergelijken met de gemaakte implementatie van lokaliseren van de </w:t>
-      </w:r>
-      <w:proofErr w:type="spellStart"/>
-      <w:r>
-        <w:rPr>
-          <w:lang w:val="nl-NL"/>
-        </w:rPr>
-        <w:t>kincontoeren</w:t>
-      </w:r>
-      <w:proofErr w:type="spellEnd"/>
-      <w:r>
-        <w:rPr>
-          <w:lang w:val="nl-NL"/>
-        </w:rPr>
-        <w:t xml:space="preserve"> gemaakt door de student. Implementaties worden vergeleken met snelheid, robuustheid en resultaten van de </w:t>
-      </w:r>
-      <w:proofErr w:type="spellStart"/>
-      <w:r>
-        <w:rPr>
-          <w:lang w:val="nl-NL"/>
-        </w:rPr>
-        <w:t>kincontoeren</w:t>
-      </w:r>
-      <w:proofErr w:type="spellEnd"/>
-      <w:r>
-        <w:rPr>
-          <w:lang w:val="nl-NL"/>
-        </w:rPr>
-        <w:t>.</w:t>
+        <w:t>De standaard implementatie van lokaliseren van de kincontoeren vergelijken met de gemaakte implementatie van lokaliseren van de kincontoeren gemaakt door de student. Implementaties worden vergeleken met snelheid, robuustheid en resultaten van de kincontoeren.</w:t>
       </w:r>
     </w:p>
     <w:p>
@@ -206,16 +150,8 @@
         <w:rPr>
           <w:lang w:val="nl-NL"/>
         </w:rPr>
-        <w:t xml:space="preserve">implementaties van lokaliseren van de </w:t>
+        <w:t>implementaties van lokaliseren van de kincontoeren</w:t>
       </w:r>
-      <w:proofErr w:type="spellStart"/>
-      <w:r>
-        <w:rPr>
-          <w:lang w:val="nl-NL"/>
-        </w:rPr>
-        <w:t>kincontoeren</w:t>
-      </w:r>
-      <w:proofErr w:type="spellEnd"/>
       <w:r>
         <w:rPr>
           <w:lang w:val="nl-NL"/>
@@ -302,21 +238,7 @@
         <w:rPr>
           <w:lang w:val="nl-NL"/>
         </w:rPr>
-        <w:t xml:space="preserve">Elke implementatie wordt getest op de beschikbare afbeeldingen. Op elke afbeelding zal de tijd berekend worden en de resultaten van de </w:t>
-      </w:r>
-      <w:proofErr w:type="spellStart"/>
-      <w:r>
-        <w:rPr>
-          <w:lang w:val="nl-NL"/>
-        </w:rPr>
-        <w:t>kincontoeren</w:t>
-      </w:r>
-      <w:proofErr w:type="spellEnd"/>
-      <w:r>
-        <w:rPr>
-          <w:lang w:val="nl-NL"/>
-        </w:rPr>
-        <w:t>.</w:t>
+        <w:t>Elke implementatie wordt getest op de beschikbare afbeeldingen. Op elke afbeelding zal de tijd berekend worden en de resultaten van de kincontoeren.</w:t>
       </w:r>
     </w:p>
     <w:p>
@@ -604,7 +526,8 @@
             </w:pPr>
             <w:r>
               <w:rPr>
-                <w:lang w:val="nl-NL"/>
+                <w:noProof/>
+                <w:lang w:val="nl-NL" w:eastAsia="nl-NL"/>
               </w:rPr>
               <w:drawing>
                 <wp:inline distT="0" distB="0" distL="0" distR="0">
@@ -670,16 +593,8 @@
               <w:rPr>
                 <w:lang w:val="nl-NL"/>
               </w:rPr>
-              <w:t xml:space="preserve">Snelheid in </w:t>
-            </w:r>
-            <w:proofErr w:type="spellStart"/>
-            <w:r>
-              <w:rPr>
-                <w:lang w:val="nl-NL"/>
-              </w:rPr>
-              <w:t>us</w:t>
-            </w:r>
-            <w:proofErr w:type="spellEnd"/>
+              <w:t>Snelheid in us</w:t>
+            </w:r>
           </w:p>
         </w:tc>
         <w:tc>
@@ -696,16 +611,8 @@
               <w:rPr>
                 <w:lang w:val="nl-NL"/>
               </w:rPr>
-              <w:t xml:space="preserve">380 </w:t>
-            </w:r>
-            <w:proofErr w:type="spellStart"/>
-            <w:r>
-              <w:rPr>
-                <w:lang w:val="nl-NL"/>
-              </w:rPr>
-              <w:t>us</w:t>
-            </w:r>
-            <w:proofErr w:type="spellEnd"/>
+              <w:t>380 us</w:t>
+            </w:r>
           </w:p>
         </w:tc>
         <w:tc>
@@ -722,16 +629,8 @@
               <w:rPr>
                 <w:lang w:val="nl-NL"/>
               </w:rPr>
-              <w:t xml:space="preserve">622 </w:t>
-            </w:r>
-            <w:proofErr w:type="spellStart"/>
-            <w:r>
-              <w:rPr>
-                <w:lang w:val="nl-NL"/>
-              </w:rPr>
-              <w:t>us</w:t>
-            </w:r>
-            <w:proofErr w:type="spellEnd"/>
+              <w:t>622 us</w:t>
+            </w:r>
           </w:p>
         </w:tc>
       </w:tr>
@@ -1051,7 +950,8 @@
             </w:pPr>
             <w:r>
               <w:rPr>
-                <w:lang w:val="nl-NL"/>
+                <w:noProof/>
+                <w:lang w:val="nl-NL" w:eastAsia="nl-NL"/>
               </w:rPr>
               <w:drawing>
                 <wp:inline distT="0" distB="0" distL="0" distR="0">
@@ -1117,16 +1017,8 @@
               <w:rPr>
                 <w:lang w:val="nl-NL"/>
               </w:rPr>
-              <w:t xml:space="preserve">Snelheid in </w:t>
-            </w:r>
-            <w:proofErr w:type="spellStart"/>
-            <w:r>
-              <w:rPr>
-                <w:lang w:val="nl-NL"/>
-              </w:rPr>
-              <w:t>us</w:t>
-            </w:r>
-            <w:proofErr w:type="spellEnd"/>
+              <w:t>Snelheid in us</w:t>
+            </w:r>
           </w:p>
         </w:tc>
         <w:tc>
@@ -1143,16 +1035,8 @@
               <w:rPr>
                 <w:lang w:val="nl-NL"/>
               </w:rPr>
-              <w:t xml:space="preserve">395 </w:t>
-            </w:r>
-            <w:proofErr w:type="spellStart"/>
-            <w:r>
-              <w:rPr>
-                <w:lang w:val="nl-NL"/>
-              </w:rPr>
-              <w:t>us</w:t>
-            </w:r>
-            <w:proofErr w:type="spellEnd"/>
+              <w:t>395 us</w:t>
+            </w:r>
           </w:p>
         </w:tc>
         <w:tc>
@@ -1169,16 +1053,8 @@
               <w:rPr>
                 <w:lang w:val="nl-NL"/>
               </w:rPr>
-              <w:t xml:space="preserve">737 </w:t>
-            </w:r>
-            <w:proofErr w:type="spellStart"/>
-            <w:r>
-              <w:rPr>
-                <w:lang w:val="nl-NL"/>
-              </w:rPr>
-              <w:t>us</w:t>
-            </w:r>
-            <w:proofErr w:type="spellEnd"/>
+              <w:t>737 us</w:t>
+            </w:r>
           </w:p>
         </w:tc>
       </w:tr>
@@ -1505,7 +1381,8 @@
             </w:pPr>
             <w:r>
               <w:rPr>
-                <w:lang w:val="nl-NL"/>
+                <w:noProof/>
+                <w:lang w:val="nl-NL" w:eastAsia="nl-NL"/>
               </w:rPr>
               <w:drawing>
                 <wp:inline distT="0" distB="0" distL="0" distR="0">
@@ -1571,16 +1448,8 @@
               <w:rPr>
                 <w:lang w:val="nl-NL"/>
               </w:rPr>
-              <w:t xml:space="preserve">Snelheid in </w:t>
-            </w:r>
-            <w:proofErr w:type="spellStart"/>
-            <w:r>
-              <w:rPr>
-                <w:lang w:val="nl-NL"/>
-              </w:rPr>
-              <w:t>us</w:t>
-            </w:r>
-            <w:proofErr w:type="spellEnd"/>
+              <w:t>Snelheid in us</w:t>
+            </w:r>
           </w:p>
         </w:tc>
         <w:tc>
@@ -1597,16 +1466,8 @@
               <w:rPr>
                 <w:lang w:val="nl-NL"/>
               </w:rPr>
-              <w:t xml:space="preserve">428 </w:t>
-            </w:r>
-            <w:proofErr w:type="spellStart"/>
-            <w:r>
-              <w:rPr>
-                <w:lang w:val="nl-NL"/>
-              </w:rPr>
-              <w:t>us</w:t>
-            </w:r>
-            <w:proofErr w:type="spellEnd"/>
+              <w:t>428 us</w:t>
+            </w:r>
           </w:p>
         </w:tc>
         <w:tc>
@@ -1623,16 +1484,8 @@
               <w:rPr>
                 <w:lang w:val="nl-NL"/>
               </w:rPr>
-              <w:t xml:space="preserve">1094 </w:t>
-            </w:r>
-            <w:proofErr w:type="spellStart"/>
-            <w:r>
-              <w:rPr>
-                <w:lang w:val="nl-NL"/>
-              </w:rPr>
-              <w:t>us</w:t>
-            </w:r>
-            <w:proofErr w:type="spellEnd"/>
+              <w:t>1094 us</w:t>
+            </w:r>
           </w:p>
         </w:tc>
       </w:tr>
@@ -1951,7 +1804,8 @@
             </w:pPr>
             <w:r>
               <w:rPr>
-                <w:lang w:val="nl-NL"/>
+                <w:noProof/>
+                <w:lang w:val="nl-NL" w:eastAsia="nl-NL"/>
               </w:rPr>
               <w:drawing>
                 <wp:inline distT="0" distB="0" distL="0" distR="0">
@@ -2017,16 +1871,8 @@
               <w:rPr>
                 <w:lang w:val="nl-NL"/>
               </w:rPr>
-              <w:t xml:space="preserve">Snelheid in </w:t>
-            </w:r>
-            <w:proofErr w:type="spellStart"/>
-            <w:r>
-              <w:rPr>
-                <w:lang w:val="nl-NL"/>
-              </w:rPr>
-              <w:t>us</w:t>
-            </w:r>
-            <w:proofErr w:type="spellEnd"/>
+              <w:t>Snelheid in us</w:t>
+            </w:r>
           </w:p>
         </w:tc>
         <w:tc>
@@ -2063,16 +1909,8 @@
               <w:rPr>
                 <w:lang w:val="nl-NL"/>
               </w:rPr>
-              <w:t xml:space="preserve">761 </w:t>
-            </w:r>
-            <w:proofErr w:type="spellStart"/>
-            <w:r>
-              <w:rPr>
-                <w:lang w:val="nl-NL"/>
-              </w:rPr>
-              <w:t>us</w:t>
-            </w:r>
-            <w:proofErr w:type="spellEnd"/>
+              <w:t>761 us</w:t>
+            </w:r>
           </w:p>
         </w:tc>
       </w:tr>
@@ -2261,49 +2099,7 @@
         <w:rPr>
           <w:lang w:val="nl-NL"/>
         </w:rPr>
-        <w:t xml:space="preserve">Bij de meetresultaten is goed te zien dat </w:t>
-      </w:r>
-      <w:proofErr w:type="spellStart"/>
-      <w:r>
-        <w:rPr>
-          <w:lang w:val="nl-NL"/>
-        </w:rPr>
-        <w:t>Averaging</w:t>
-      </w:r>
-      <w:proofErr w:type="spellEnd"/>
-      <w:r>
-        <w:rPr>
-          <w:lang w:val="nl-NL"/>
-        </w:rPr>
-        <w:t xml:space="preserve"> en </w:t>
-      </w:r>
-      <w:proofErr w:type="spellStart"/>
-      <w:r>
-        <w:rPr>
-          <w:lang w:val="nl-NL"/>
-        </w:rPr>
-        <w:t>Luma</w:t>
-      </w:r>
-      <w:proofErr w:type="spellEnd"/>
-      <w:r>
-        <w:rPr>
-          <w:lang w:val="nl-NL"/>
-        </w:rPr>
-        <w:t xml:space="preserve"> / </w:t>
-      </w:r>
-      <w:proofErr w:type="spellStart"/>
-      <w:r>
-        <w:rPr>
-          <w:lang w:val="nl-NL"/>
-        </w:rPr>
-        <w:t>Luminance</w:t>
-      </w:r>
-      <w:proofErr w:type="spellEnd"/>
-      <w:r>
-        <w:rPr>
-          <w:lang w:val="nl-NL"/>
-        </w:rPr>
-        <w:t xml:space="preserve"> het snelste zijn tegenover Luster. Vervolgens hebben we gekeken welk algoritme de beste output had.</w:t>
+        <w:t>Bij de meetresultaten is goed te zien dat de student implementatie sneller is dan de standaard implementatie. De student implementatie maakt gebruik van schatting van punten die niet gevonden worden. Op de bovenstaande afbeeldingen heeft dit goed gewerkt echter bij de female-1 gaat de schatting flink fout. Wel is duidelijk dat de student implementatie ook betere resultaten geeft.</w:t>
       </w:r>
     </w:p>
     <w:p>
@@ -2338,47 +2134,11 @@
         </w:rPr>
         <w:t xml:space="preserve">Aan de hand van de meetresultaten zijn we tot de conclusie gekomen dat </w:t>
       </w:r>
-      <w:proofErr w:type="spellStart"/>
       <w:r>
         <w:rPr>
           <w:lang w:val="nl-NL"/>
         </w:rPr>
-        <w:t>Luma</w:t>
-      </w:r>
-      <w:proofErr w:type="spellEnd"/>
-      <w:r>
-        <w:rPr>
-          <w:lang w:val="nl-NL"/>
-        </w:rPr>
-        <w:t xml:space="preserve"> / </w:t>
-      </w:r>
-      <w:proofErr w:type="spellStart"/>
-      <w:r>
-        <w:rPr>
-          <w:lang w:val="nl-NL"/>
-        </w:rPr>
-        <w:t>Luminance</w:t>
-      </w:r>
-      <w:proofErr w:type="spellEnd"/>
-      <w:r>
-        <w:rPr>
-          <w:lang w:val="nl-NL"/>
-        </w:rPr>
-        <w:t xml:space="preserve"> het beste werkt. De output afbeelding kon gebruikt worden voor object </w:t>
-      </w:r>
-      <w:proofErr w:type="spellStart"/>
-      <w:r>
-        <w:rPr>
-          <w:lang w:val="nl-NL"/>
-        </w:rPr>
-        <w:t>recognition</w:t>
-      </w:r>
-      <w:proofErr w:type="spellEnd"/>
-      <w:r>
-        <w:rPr>
-          <w:lang w:val="nl-NL"/>
-        </w:rPr>
-        <w:t xml:space="preserve"> en het algoritme was redelijk snel.</w:t>
+        <w:t>de student implementatie op snelheid, robuustheid en resultaten beter scoort dan de standaard implementatie. Soms geeft de student implementatie niet de juiste geschatte kincontoeren maar dit kan verwaarloost worden.</w:t>
       </w:r>
     </w:p>
     <w:p>
@@ -2411,77 +2171,13 @@
         <w:rPr>
           <w:lang w:val="nl-NL"/>
         </w:rPr>
-        <w:t xml:space="preserve">Aan het begin van dit meetrapport hebben wij gesteld dat </w:t>
+        <w:t xml:space="preserve">Aan het begin van dit meetrapport hebben wij </w:t>
       </w:r>
-      <w:proofErr w:type="spellStart"/>
       <w:r>
         <w:rPr>
           <w:lang w:val="nl-NL"/>
         </w:rPr>
-        <w:t>Luma</w:t>
-      </w:r>
-      <w:proofErr w:type="spellEnd"/>
-      <w:r>
-        <w:rPr>
-          <w:lang w:val="nl-NL"/>
-        </w:rPr>
-        <w:t xml:space="preserve"> / </w:t>
-      </w:r>
-      <w:proofErr w:type="spellStart"/>
-      <w:r>
-        <w:rPr>
-          <w:lang w:val="nl-NL"/>
-        </w:rPr>
-        <w:t>Luminance</w:t>
-      </w:r>
-      <w:proofErr w:type="spellEnd"/>
-      <w:r>
-        <w:rPr>
-          <w:lang w:val="nl-NL"/>
-        </w:rPr>
-        <w:t xml:space="preserve"> het beste algoritme zal zijn qua tijd en output afbeelding. Qua rekentijd bleek </w:t>
-      </w:r>
-      <w:proofErr w:type="spellStart"/>
-      <w:r>
-        <w:rPr>
-          <w:lang w:val="nl-NL"/>
-        </w:rPr>
-        <w:t>Averaging</w:t>
-      </w:r>
-      <w:proofErr w:type="spellEnd"/>
-      <w:r>
-        <w:rPr>
-          <w:lang w:val="nl-NL"/>
-        </w:rPr>
-        <w:t xml:space="preserve"> echter sneller te zijn. Maar de output afbeelding van </w:t>
-      </w:r>
-      <w:proofErr w:type="spellStart"/>
-      <w:r>
-        <w:rPr>
-          <w:lang w:val="nl-NL"/>
-        </w:rPr>
-        <w:t>Luma</w:t>
-      </w:r>
-      <w:proofErr w:type="spellEnd"/>
-      <w:r>
-        <w:rPr>
-          <w:lang w:val="nl-NL"/>
-        </w:rPr>
-        <w:t xml:space="preserve"> / </w:t>
-      </w:r>
-      <w:proofErr w:type="spellStart"/>
-      <w:r>
-        <w:rPr>
-          <w:lang w:val="nl-NL"/>
-        </w:rPr>
-        <w:t>Luminance</w:t>
-      </w:r>
-      <w:proofErr w:type="spellEnd"/>
-      <w:r>
-        <w:rPr>
-          <w:lang w:val="nl-NL"/>
-        </w:rPr>
-        <w:t xml:space="preserve"> bleek echter geschikter te zijn.</w:t>
+        <w:t>gesteld dat de standaard implementatie sneller zou zijn dan de student implementatie. Uit de meetresultaten is gebleken dat de student implementatie sneller werkt. De robuustheid en resultaten zijn van de student implementatie ook beter dan de standaard implementatie. Aan de hand van de meetresultaten kunnen we tot de conclusie komen dat de student implementatie beter werkt dan de standaard implementatie.</w:t>
       </w:r>
     </w:p>
     <w:sectPr>
@@ -4872,7 +4568,7 @@
 </file>
 
 <file path=customXml/itemProps1.xml><?xml version="1.0" encoding="utf-8"?>
-<ds:datastoreItem xmlns:ds="http://schemas.openxmlformats.org/officeDocument/2006/customXml" ds:itemID="{862400B5-415A-4995-8D0E-5AD7739C6224}">
+<ds:datastoreItem xmlns:ds="http://schemas.openxmlformats.org/officeDocument/2006/customXml" ds:itemID="{74EDE983-D477-47AB-8277-8458CD6DECE9}">
   <ds:schemaRefs>
     <ds:schemaRef ds:uri="http://schemas.openxmlformats.org/officeDocument/2006/bibliography"/>
   </ds:schemaRefs>

</xml_diff>